<commit_message>
Final Summary and Description v.2
</commit_message>
<xml_diff>
--- a/ROScon/speech.docx
+++ b/ROScon/speech.docx
@@ -6662,7 +6662,37 @@
           <w:szCs w:val="22"/>
           <w:lang w:val="en"/>
         </w:rPr>
-        <w:t>The objective of this exercise is that a mobile Turtle-Bot follow the red line in a circuit in the possible time possible. The student must program the algorithm that extracts the information necessary from the pixels of a camera on board the robot and order its motors the proper movement. This practice has both real hardware and simulated versions, where there is a real circuit with a white line and a simulated circuit with a red line to follow respectively.</w:t>
+        <w:t xml:space="preserve">The objective of this exercise is that a mobile Turtle-Bot follow the red line in a circuit in the </w:t>
+      </w:r>
+      <w:r>
+        <w:rPr>
+          <w:rFonts w:ascii="Times New Roman" w:hAnsi="Times New Roman" w:cs="Times New Roman"/>
+          <w:color w:val="212121"/>
+          <w:sz w:val="22"/>
+          <w:szCs w:val="22"/>
+          <w:lang w:val="en"/>
+        </w:rPr>
+        <w:t>shortest</w:t>
+      </w:r>
+      <w:r>
+        <w:rPr>
+          <w:rFonts w:ascii="Times New Roman" w:hAnsi="Times New Roman" w:cs="Times New Roman"/>
+          <w:color w:val="212121"/>
+          <w:sz w:val="24"/>
+          <w:szCs w:val="24"/>
+          <w:lang w:val="en"/>
+        </w:rPr>
+        <w:t xml:space="preserve"> </w:t>
+      </w:r>
+      <w:r>
+        <w:rPr>
+          <w:rFonts w:ascii="Times New Roman" w:hAnsi="Times New Roman" w:cs="Times New Roman"/>
+          <w:color w:val="212121"/>
+          <w:sz w:val="22"/>
+          <w:szCs w:val="22"/>
+          <w:lang w:val="en"/>
+        </w:rPr>
+        <w:t>time possible. The student must program the algorithm that extracts the information necessary from the pixels of a camera on board the robot and order its motors the proper movement. This practice has both real hardware and simulated versions, where there is a real circuit with a white line and a simulated circuit with a red line to follow respectively.</w:t>
       </w:r>
     </w:p>
     <w:p>
@@ -6735,8 +6765,6 @@
         </w:rPr>
         <w:t>intermediate movement</w:t>
       </w:r>
-      <w:bookmarkStart w:id="0" w:name="_GoBack"/>
-      <w:bookmarkEnd w:id="0"/>
       <w:r>
         <w:rPr>
           <w:rFonts w:ascii="Times New Roman" w:hAnsi="Times New Roman" w:cs="Times New Roman"/>
@@ -7561,6 +7589,16 @@
         </w:rPr>
         <w:t xml:space="preserve"> </w:t>
       </w:r>
+      <w:r>
+        <w:rPr>
+          <w:rFonts w:ascii="Times New Roman" w:hAnsi="Times New Roman" w:cs="Times New Roman"/>
+          <w:color w:val="24292E"/>
+          <w:sz w:val="22"/>
+          <w:szCs w:val="22"/>
+          <w:shd w:val="clear" w:color="auto" w:fill="FFFFFF"/>
+        </w:rPr>
+        <w:t xml:space="preserve">a </w:t>
+      </w:r>
       <w:proofErr w:type="spellStart"/>
       <w:r>
         <w:rPr>
@@ -7845,6 +7883,7 @@
           <w:lang w:val="en"/>
         </w:rPr>
       </w:pPr>
+      <w:bookmarkStart w:id="0" w:name="_GoBack"/>
       <w:r>
         <w:rPr>
           <w:rFonts w:ascii="Times New Roman" w:hAnsi="Times New Roman" w:cs="Times New Roman"/>
@@ -7900,7 +7939,18 @@
           <w:szCs w:val="22"/>
           <w:lang w:val="en"/>
         </w:rPr>
-        <w:t>This practice has an automatic evaluator that connects with the simulator to establish an objective note according to the performance of the algorithm. The evaluator connects to the interfaces of the robot and controls the surface of the house that has been cleaned successfully, in addition to having a countdown with the time limit of the practice. When this time ends, it gives the student a note based on the covered area.</w:t>
+        <w:t>This practice has an automatic evaluator that connects with the simulator to establish an objective note according to the performance of the algorithm.</w:t>
+      </w:r>
+      <w:bookmarkEnd w:id="0"/>
+      <w:r>
+        <w:rPr>
+          <w:rFonts w:ascii="Times New Roman" w:hAnsi="Times New Roman" w:cs="Times New Roman"/>
+          <w:color w:val="212121"/>
+          <w:sz w:val="22"/>
+          <w:szCs w:val="22"/>
+          <w:lang w:val="en"/>
+        </w:rPr>
+        <w:t xml:space="preserve"> The evaluator connects to the interfaces of the robot and controls the surface of the house that has been cleaned successfully, in addition to having a countdown with the time limit of the practice. When this time ends, it gives the student a note based on the covered area.</w:t>
       </w:r>
     </w:p>
     <w:p>

</xml_diff>